<commit_message>
iterable true donnot change the scope
</commit_message>
<xml_diff>
--- a/src/test/resources/template/iterable_if1.docx
+++ b/src/test/resources/template/iterable_if1.docx
@@ -22,8 +22,52 @@
           <w:rFonts w:ascii="Consolas" w:eastAsia="Consolas" w:hAnsi="Consolas" w:hint="eastAsia"/>
           <w:sz w:val="28"/>
         </w:rPr>
-        <w:t xml:space="preserve"> {{title}}</w:t>
-      </w:r>
+        <w:t xml:space="preserve"> </w:t>
+      </w:r>
+      <w:r>
+        <w:rPr>
+          <w:rFonts w:ascii="Consolas" w:eastAsia="Consolas" w:hAnsi="Consolas" w:hint="eastAsia"/>
+          <w:sz w:val="28"/>
+        </w:rPr>
+        <w:t>{{?isShowTitle}}</w:t>
+      </w:r>
+      <w:r>
+        <w:rPr>
+          <w:rFonts w:ascii="Consolas" w:eastAsia="Consolas" w:hAnsi="Consolas" w:hint="eastAsia"/>
+          <w:sz w:val="28"/>
+        </w:rPr>
+        <w:t>{{title}}</w:t>
+      </w:r>
+      <w:r>
+        <w:rPr>
+          <w:rFonts w:ascii="Consolas" w:eastAsia="Consolas" w:hAnsi="Consolas" w:hint="eastAsia"/>
+          <w:sz w:val="28"/>
+        </w:rPr>
+        <w:t>{{</w:t>
+      </w:r>
+      <w:r>
+        <w:rPr>
+          <w:rFonts w:ascii="Consolas" w:eastAsia="Consolas" w:hAnsi="Consolas" w:hint="eastAsia"/>
+          <w:sz w:val="28"/>
+        </w:rPr>
+        <w:t>/</w:t>
+      </w:r>
+      <w:r>
+        <w:rPr>
+          <w:rFonts w:ascii="Consolas" w:eastAsia="Consolas" w:hAnsi="Consolas" w:hint="eastAsia"/>
+          <w:sz w:val="28"/>
+        </w:rPr>
+        <w:t>isShowTitle</w:t>
+      </w:r>
+      <w:r>
+        <w:rPr>
+          <w:rFonts w:ascii="Consolas" w:eastAsia="Consolas" w:hAnsi="Consolas" w:hint="eastAsia"/>
+          <w:sz w:val="28"/>
+        </w:rPr>
+        <w:t>}}</w:t>
+      </w:r>
+      <w:bookmarkStart w:id="0" w:name="_GoBack"/>
+      <w:bookmarkEnd w:id="0"/>
     </w:p>
     <w:p>
       <w:pPr>
@@ -154,19 +198,17 @@
     <w:p>
       <w:pPr>
         <w:rPr>
+          <w:rFonts w:ascii="Consolas" w:eastAsia="Consolas" w:hAnsi="Consolas"/>
+          <w:sz w:val="28"/>
+        </w:rPr>
+      </w:pPr>
+      <w:r>
+        <w:rPr>
           <w:rFonts w:ascii="Consolas" w:eastAsia="Consolas" w:hAnsi="Consolas" w:hint="eastAsia"/>
           <w:sz w:val="28"/>
         </w:rPr>
-      </w:pPr>
-      <w:r>
-        <w:rPr>
-          <w:rFonts w:ascii="Consolas" w:eastAsia="Consolas" w:hAnsi="Consolas" w:hint="eastAsia"/>
-          <w:sz w:val="28"/>
-        </w:rPr>
         <w:t>{{/showUser}}</w:t>
       </w:r>
-      <w:bookmarkStart w:id="0" w:name="_GoBack"/>
-      <w:bookmarkEnd w:id="0"/>
     </w:p>
     <w:tbl>
       <w:tblPr>

</xml_diff>